<commit_message>
MFY auto commit at 19/05/2022 16:19:44
</commit_message>
<xml_diff>
--- a/6) Test Driven Development(TDD)_BM/Assignment/A1/muhammadFahad_0014.docx
+++ b/6) Test Driven Development(TDD)_BM/Assignment/A1/muhammadFahad_0014.docx
@@ -1,6 +1,6 @@
 
 <file path=word/document.xml><?xml version="1.0" encoding="utf-8"?>
-<w:document xmlns:wpc="http://schemas.microsoft.com/office/word/2010/wordprocessingCanvas" xmlns:cx="http://schemas.microsoft.com/office/drawing/2014/chartex" xmlns:cx1="http://schemas.microsoft.com/office/drawing/2015/9/8/chartex" xmlns:cx2="http://schemas.microsoft.com/office/drawing/2015/10/21/chartex" xmlns:cx3="http://schemas.microsoft.com/office/drawing/2016/5/9/chartex" xmlns:cx4="http://schemas.microsoft.com/office/drawing/2016/5/10/chartex" xmlns:cx5="http://schemas.microsoft.com/office/drawing/2016/5/11/chartex" xmlns:cx6="http://schemas.microsoft.com/office/drawing/2016/5/12/chartex" xmlns:cx7="http://schemas.microsoft.com/office/drawing/2016/5/13/chartex" xmlns:cx8="http://schemas.microsoft.com/office/drawing/2016/5/14/chartex" xmlns:mc="http://schemas.openxmlformats.org/markup-compatibility/2006" xmlns:aink="http://schemas.microsoft.com/office/drawing/2016/ink" xmlns:am3d="http://schemas.microsoft.com/office/drawing/2017/model3d" xmlns:o="urn:schemas-microsoft-com:office:office" xmlns:r="http://schemas.openxmlformats.org/officeDocument/2006/relationships" xmlns:m="http://schemas.openxmlformats.org/officeDocument/2006/math" xmlns:v="urn:schemas-microsoft-com:vml" xmlns:wp14="http://schemas.microsoft.com/office/word/2010/wordprocessingDrawing" xmlns:wp="http://schemas.openxmlformats.org/drawingml/2006/wordprocessingDrawing" xmlns:w10="urn:schemas-microsoft-com:office:word" xmlns:w="http://schemas.openxmlformats.org/wordprocessingml/2006/main" xmlns:w14="http://schemas.microsoft.com/office/word/2010/wordml" xmlns:w15="http://schemas.microsoft.com/office/word/2012/wordml" xmlns:w16cex="http://schemas.microsoft.com/office/word/2018/wordml/cex" xmlns:w16cid="http://schemas.microsoft.com/office/word/2016/wordml/cid" xmlns:w16="http://schemas.microsoft.com/office/word/2018/wordml" xmlns:w16sdtdh="http://schemas.microsoft.com/office/word/2020/wordml/sdtdatahash" xmlns:w16se="http://schemas.microsoft.com/office/word/2015/wordml/symex" xmlns:wpg="http://schemas.microsoft.com/office/word/2010/wordprocessingGroup" xmlns:wpi="http://schemas.microsoft.com/office/word/2010/wordprocessingInk" xmlns:wne="http://schemas.microsoft.com/office/word/2006/wordml" xmlns:wps="http://schemas.microsoft.com/office/word/2010/wordprocessingShape" mc:Ignorable="w14 w15 w16se w16cid w16 w16cex w16sdtdh wp14">
+<w:document xmlns:wpc="http://schemas.microsoft.com/office/word/2010/wordprocessingCanvas" xmlns:cx="http://schemas.microsoft.com/office/drawing/2014/chartex" xmlns:cx1="http://schemas.microsoft.com/office/drawing/2015/9/8/chartex" xmlns:cx2="http://schemas.microsoft.com/office/drawing/2015/10/21/chartex" xmlns:cx3="http://schemas.microsoft.com/office/drawing/2016/5/9/chartex" xmlns:cx4="http://schemas.microsoft.com/office/drawing/2016/5/10/chartex" xmlns:cx5="http://schemas.microsoft.com/office/drawing/2016/5/11/chartex" xmlns:cx6="http://schemas.microsoft.com/office/drawing/2016/5/12/chartex" xmlns:cx7="http://schemas.microsoft.com/office/drawing/2016/5/13/chartex" xmlns:cx8="http://schemas.microsoft.com/office/drawing/2016/5/14/chartex" xmlns:mc="http://schemas.openxmlformats.org/markup-compatibility/2006" xmlns:aink="http://schemas.microsoft.com/office/drawing/2016/ink" xmlns:am3d="http://schemas.microsoft.com/office/drawing/2017/model3d" xmlns:o="urn:schemas-microsoft-com:office:office" xmlns:oel="http://schemas.microsoft.com/office/2019/extlst" xmlns:r="http://schemas.openxmlformats.org/officeDocument/2006/relationships" xmlns:m="http://schemas.openxmlformats.org/officeDocument/2006/math" xmlns:v="urn:schemas-microsoft-com:vml" xmlns:wp14="http://schemas.microsoft.com/office/word/2010/wordprocessingDrawing" xmlns:wp="http://schemas.openxmlformats.org/drawingml/2006/wordprocessingDrawing" xmlns:w10="urn:schemas-microsoft-com:office:word" xmlns:w="http://schemas.openxmlformats.org/wordprocessingml/2006/main" xmlns:w14="http://schemas.microsoft.com/office/word/2010/wordml" xmlns:w15="http://schemas.microsoft.com/office/word/2012/wordml" xmlns:w16cex="http://schemas.microsoft.com/office/word/2018/wordml/cex" xmlns:w16cid="http://schemas.microsoft.com/office/word/2016/wordml/cid" xmlns:w16="http://schemas.microsoft.com/office/word/2018/wordml" xmlns:w16sdtdh="http://schemas.microsoft.com/office/word/2020/wordml/sdtdatahash" xmlns:w16se="http://schemas.microsoft.com/office/word/2015/wordml/symex" xmlns:wpg="http://schemas.microsoft.com/office/word/2010/wordprocessingGroup" xmlns:wpi="http://schemas.microsoft.com/office/word/2010/wordprocessingInk" xmlns:wne="http://schemas.microsoft.com/office/word/2006/wordml" xmlns:wps="http://schemas.microsoft.com/office/word/2010/wordprocessingShape" mc:Ignorable="w14 w15 w16se w16cid w16 w16cex w16sdtdh wp14">
   <w:body>
     <w:p>
       <w:pPr>
@@ -783,7 +783,7 @@
 </file>
 
 <file path=word/endnotes.xml><?xml version="1.0" encoding="utf-8"?>
-<w:endnotes xmlns:wpc="http://schemas.microsoft.com/office/word/2010/wordprocessingCanvas" xmlns:cx="http://schemas.microsoft.com/office/drawing/2014/chartex" xmlns:cx1="http://schemas.microsoft.com/office/drawing/2015/9/8/chartex" xmlns:cx2="http://schemas.microsoft.com/office/drawing/2015/10/21/chartex" xmlns:cx3="http://schemas.microsoft.com/office/drawing/2016/5/9/chartex" xmlns:cx4="http://schemas.microsoft.com/office/drawing/2016/5/10/chartex" xmlns:cx5="http://schemas.microsoft.com/office/drawing/2016/5/11/chartex" xmlns:cx6="http://schemas.microsoft.com/office/drawing/2016/5/12/chartex" xmlns:cx7="http://schemas.microsoft.com/office/drawing/2016/5/13/chartex" xmlns:cx8="http://schemas.microsoft.com/office/drawing/2016/5/14/chartex" xmlns:mc="http://schemas.openxmlformats.org/markup-compatibility/2006" xmlns:aink="http://schemas.microsoft.com/office/drawing/2016/ink" xmlns:am3d="http://schemas.microsoft.com/office/drawing/2017/model3d" xmlns:o="urn:schemas-microsoft-com:office:office" xmlns:r="http://schemas.openxmlformats.org/officeDocument/2006/relationships" xmlns:m="http://schemas.openxmlformats.org/officeDocument/2006/math" xmlns:v="urn:schemas-microsoft-com:vml" xmlns:wp14="http://schemas.microsoft.com/office/word/2010/wordprocessingDrawing" xmlns:wp="http://schemas.openxmlformats.org/drawingml/2006/wordprocessingDrawing" xmlns:w10="urn:schemas-microsoft-com:office:word" xmlns:w="http://schemas.openxmlformats.org/wordprocessingml/2006/main" xmlns:w14="http://schemas.microsoft.com/office/word/2010/wordml" xmlns:w15="http://schemas.microsoft.com/office/word/2012/wordml" xmlns:w16cex="http://schemas.microsoft.com/office/word/2018/wordml/cex" xmlns:w16cid="http://schemas.microsoft.com/office/word/2016/wordml/cid" xmlns:w16="http://schemas.microsoft.com/office/word/2018/wordml" xmlns:w16sdtdh="http://schemas.microsoft.com/office/word/2020/wordml/sdtdatahash" xmlns:w16se="http://schemas.microsoft.com/office/word/2015/wordml/symex" xmlns:wpg="http://schemas.microsoft.com/office/word/2010/wordprocessingGroup" xmlns:wpi="http://schemas.microsoft.com/office/word/2010/wordprocessingInk" xmlns:wne="http://schemas.microsoft.com/office/word/2006/wordml" xmlns:wps="http://schemas.microsoft.com/office/word/2010/wordprocessingShape" mc:Ignorable="w14 w15 w16se w16cid w16 w16cex w16sdtdh wp14">
+<w:endnotes xmlns:wpc="http://schemas.microsoft.com/office/word/2010/wordprocessingCanvas" xmlns:cx="http://schemas.microsoft.com/office/drawing/2014/chartex" xmlns:cx1="http://schemas.microsoft.com/office/drawing/2015/9/8/chartex" xmlns:cx2="http://schemas.microsoft.com/office/drawing/2015/10/21/chartex" xmlns:cx3="http://schemas.microsoft.com/office/drawing/2016/5/9/chartex" xmlns:cx4="http://schemas.microsoft.com/office/drawing/2016/5/10/chartex" xmlns:cx5="http://schemas.microsoft.com/office/drawing/2016/5/11/chartex" xmlns:cx6="http://schemas.microsoft.com/office/drawing/2016/5/12/chartex" xmlns:cx7="http://schemas.microsoft.com/office/drawing/2016/5/13/chartex" xmlns:cx8="http://schemas.microsoft.com/office/drawing/2016/5/14/chartex" xmlns:mc="http://schemas.openxmlformats.org/markup-compatibility/2006" xmlns:aink="http://schemas.microsoft.com/office/drawing/2016/ink" xmlns:am3d="http://schemas.microsoft.com/office/drawing/2017/model3d" xmlns:o="urn:schemas-microsoft-com:office:office" xmlns:oel="http://schemas.microsoft.com/office/2019/extlst" xmlns:r="http://schemas.openxmlformats.org/officeDocument/2006/relationships" xmlns:m="http://schemas.openxmlformats.org/officeDocument/2006/math" xmlns:v="urn:schemas-microsoft-com:vml" xmlns:wp14="http://schemas.microsoft.com/office/word/2010/wordprocessingDrawing" xmlns:wp="http://schemas.openxmlformats.org/drawingml/2006/wordprocessingDrawing" xmlns:w10="urn:schemas-microsoft-com:office:word" xmlns:w="http://schemas.openxmlformats.org/wordprocessingml/2006/main" xmlns:w14="http://schemas.microsoft.com/office/word/2010/wordml" xmlns:w15="http://schemas.microsoft.com/office/word/2012/wordml" xmlns:w16cex="http://schemas.microsoft.com/office/word/2018/wordml/cex" xmlns:w16cid="http://schemas.microsoft.com/office/word/2016/wordml/cid" xmlns:w16="http://schemas.microsoft.com/office/word/2018/wordml" xmlns:w16sdtdh="http://schemas.microsoft.com/office/word/2020/wordml/sdtdatahash" xmlns:w16se="http://schemas.microsoft.com/office/word/2015/wordml/symex" xmlns:wpg="http://schemas.microsoft.com/office/word/2010/wordprocessingGroup" xmlns:wpi="http://schemas.microsoft.com/office/word/2010/wordprocessingInk" xmlns:wne="http://schemas.microsoft.com/office/word/2006/wordml" xmlns:wps="http://schemas.microsoft.com/office/word/2010/wordprocessingShape" mc:Ignorable="w14 w15 w16se w16cid w16 w16cex w16sdtdh wp14">
   <w:endnote w:type="separator" w:id="-1">
     <w:p>
       <w:pPr>
@@ -808,7 +808,7 @@
 </file>
 
 <file path=word/footer1.xml><?xml version="1.0" encoding="utf-8"?>
-<w:ftr xmlns:wpc="http://schemas.microsoft.com/office/word/2010/wordprocessingCanvas" xmlns:cx="http://schemas.microsoft.com/office/drawing/2014/chartex" xmlns:cx1="http://schemas.microsoft.com/office/drawing/2015/9/8/chartex" xmlns:cx2="http://schemas.microsoft.com/office/drawing/2015/10/21/chartex" xmlns:cx3="http://schemas.microsoft.com/office/drawing/2016/5/9/chartex" xmlns:cx4="http://schemas.microsoft.com/office/drawing/2016/5/10/chartex" xmlns:cx5="http://schemas.microsoft.com/office/drawing/2016/5/11/chartex" xmlns:cx6="http://schemas.microsoft.com/office/drawing/2016/5/12/chartex" xmlns:cx7="http://schemas.microsoft.com/office/drawing/2016/5/13/chartex" xmlns:cx8="http://schemas.microsoft.com/office/drawing/2016/5/14/chartex" xmlns:mc="http://schemas.openxmlformats.org/markup-compatibility/2006" xmlns:aink="http://schemas.microsoft.com/office/drawing/2016/ink" xmlns:am3d="http://schemas.microsoft.com/office/drawing/2017/model3d" xmlns:o="urn:schemas-microsoft-com:office:office" xmlns:r="http://schemas.openxmlformats.org/officeDocument/2006/relationships" xmlns:m="http://schemas.openxmlformats.org/officeDocument/2006/math" xmlns:v="urn:schemas-microsoft-com:vml" xmlns:wp14="http://schemas.microsoft.com/office/word/2010/wordprocessingDrawing" xmlns:wp="http://schemas.openxmlformats.org/drawingml/2006/wordprocessingDrawing" xmlns:w10="urn:schemas-microsoft-com:office:word" xmlns:w="http://schemas.openxmlformats.org/wordprocessingml/2006/main" xmlns:w14="http://schemas.microsoft.com/office/word/2010/wordml" xmlns:w15="http://schemas.microsoft.com/office/word/2012/wordml" xmlns:w16cex="http://schemas.microsoft.com/office/word/2018/wordml/cex" xmlns:w16cid="http://schemas.microsoft.com/office/word/2016/wordml/cid" xmlns:w16="http://schemas.microsoft.com/office/word/2018/wordml" xmlns:w16sdtdh="http://schemas.microsoft.com/office/word/2020/wordml/sdtdatahash" xmlns:w16se="http://schemas.microsoft.com/office/word/2015/wordml/symex" xmlns:wpg="http://schemas.microsoft.com/office/word/2010/wordprocessingGroup" xmlns:wpi="http://schemas.microsoft.com/office/word/2010/wordprocessingInk" xmlns:wne="http://schemas.microsoft.com/office/word/2006/wordml" xmlns:wps="http://schemas.microsoft.com/office/word/2010/wordprocessingShape" mc:Ignorable="w14 w15 w16se w16cid w16 w16cex w16sdtdh wp14">
+<w:ftr xmlns:wpc="http://schemas.microsoft.com/office/word/2010/wordprocessingCanvas" xmlns:cx="http://schemas.microsoft.com/office/drawing/2014/chartex" xmlns:cx1="http://schemas.microsoft.com/office/drawing/2015/9/8/chartex" xmlns:cx2="http://schemas.microsoft.com/office/drawing/2015/10/21/chartex" xmlns:cx3="http://schemas.microsoft.com/office/drawing/2016/5/9/chartex" xmlns:cx4="http://schemas.microsoft.com/office/drawing/2016/5/10/chartex" xmlns:cx5="http://schemas.microsoft.com/office/drawing/2016/5/11/chartex" xmlns:cx6="http://schemas.microsoft.com/office/drawing/2016/5/12/chartex" xmlns:cx7="http://schemas.microsoft.com/office/drawing/2016/5/13/chartex" xmlns:cx8="http://schemas.microsoft.com/office/drawing/2016/5/14/chartex" xmlns:mc="http://schemas.openxmlformats.org/markup-compatibility/2006" xmlns:aink="http://schemas.microsoft.com/office/drawing/2016/ink" xmlns:am3d="http://schemas.microsoft.com/office/drawing/2017/model3d" xmlns:o="urn:schemas-microsoft-com:office:office" xmlns:oel="http://schemas.microsoft.com/office/2019/extlst" xmlns:r="http://schemas.openxmlformats.org/officeDocument/2006/relationships" xmlns:m="http://schemas.openxmlformats.org/officeDocument/2006/math" xmlns:v="urn:schemas-microsoft-com:vml" xmlns:wp14="http://schemas.microsoft.com/office/word/2010/wordprocessingDrawing" xmlns:wp="http://schemas.openxmlformats.org/drawingml/2006/wordprocessingDrawing" xmlns:w10="urn:schemas-microsoft-com:office:word" xmlns:w="http://schemas.openxmlformats.org/wordprocessingml/2006/main" xmlns:w14="http://schemas.microsoft.com/office/word/2010/wordml" xmlns:w15="http://schemas.microsoft.com/office/word/2012/wordml" xmlns:w16cex="http://schemas.microsoft.com/office/word/2018/wordml/cex" xmlns:w16cid="http://schemas.microsoft.com/office/word/2016/wordml/cid" xmlns:w16="http://schemas.microsoft.com/office/word/2018/wordml" xmlns:w16sdtdh="http://schemas.microsoft.com/office/word/2020/wordml/sdtdatahash" xmlns:w16se="http://schemas.microsoft.com/office/word/2015/wordml/symex" xmlns:wpg="http://schemas.microsoft.com/office/word/2010/wordprocessingGroup" xmlns:wpi="http://schemas.microsoft.com/office/word/2010/wordprocessingInk" xmlns:wne="http://schemas.microsoft.com/office/word/2006/wordml" xmlns:wps="http://schemas.microsoft.com/office/word/2010/wordprocessingShape" mc:Ignorable="w14 w15 w16se w16cid w16 w16cex w16sdtdh wp14">
   <w:p>
     <w:pPr>
       <w:pStyle w:val="Footer"/>
@@ -817,107 +817,20 @@
       <w:rPr>
         <w:noProof/>
       </w:rPr>
-      <mc:AlternateContent>
-        <mc:Choice Requires="wps">
-          <w:drawing>
-            <wp:anchor distT="0" distB="0" distL="114300" distR="114300" simplePos="0" relativeHeight="251663360" behindDoc="0" locked="0" layoutInCell="1" allowOverlap="1" wp14:anchorId="446D2C0E" wp14:editId="6AB3249A">
-              <wp:simplePos x="0" y="0"/>
-              <wp:positionH relativeFrom="margin">
-                <wp:posOffset>-457200</wp:posOffset>
-              </wp:positionH>
-              <wp:positionV relativeFrom="paragraph">
-                <wp:posOffset>351790</wp:posOffset>
-              </wp:positionV>
-              <wp:extent cx="7766685" cy="361315"/>
-              <wp:effectExtent l="57150" t="95250" r="62865" b="19685"/>
-              <wp:wrapNone/>
-              <wp:docPr id="1" name="Rectangle 1"/>
-              <wp:cNvGraphicFramePr>
-                <a:graphicFrameLocks xmlns:a="http://schemas.openxmlformats.org/drawingml/2006/main"/>
-              </wp:cNvGraphicFramePr>
-              <a:graphic xmlns:a="http://schemas.openxmlformats.org/drawingml/2006/main">
-                <a:graphicData uri="http://schemas.microsoft.com/office/word/2010/wordprocessingShape">
-                  <wps:wsp>
-                    <wps:cNvSpPr>
-                      <a:spLocks/>
-                    </wps:cNvSpPr>
-                    <wps:spPr>
-                      <a:xfrm>
-                        <a:off x="0" y="0"/>
-                        <a:ext cx="7766685" cy="361315"/>
-                      </a:xfrm>
-                      <a:prstGeom prst="rect">
-                        <a:avLst/>
-                      </a:prstGeom>
-                      <a:solidFill>
-                        <a:schemeClr val="bg2">
-                          <a:lumMod val="90000"/>
-                        </a:schemeClr>
-                      </a:solidFill>
-                      <a:ln>
-                        <a:solidFill>
-                          <a:schemeClr val="bg2"/>
-                        </a:solidFill>
-                      </a:ln>
-                      <a:effectLst>
-                        <a:outerShdw blurRad="50800" dist="38100" dir="16200000" rotWithShape="0">
-                          <a:prstClr val="black">
-                            <a:alpha val="40000"/>
-                          </a:prstClr>
-                        </a:outerShdw>
-                      </a:effectLst>
-                    </wps:spPr>
-                    <wps:style>
-                      <a:lnRef idx="2">
-                        <a:schemeClr val="accent1">
-                          <a:shade val="50000"/>
-                        </a:schemeClr>
-                      </a:lnRef>
-                      <a:fillRef idx="1">
-                        <a:schemeClr val="accent1"/>
-                      </a:fillRef>
-                      <a:effectRef idx="0">
-                        <a:schemeClr val="accent1"/>
-                      </a:effectRef>
-                      <a:fontRef idx="minor">
-                        <a:schemeClr val="lt1"/>
-                      </a:fontRef>
-                    </wps:style>
-                    <wps:bodyPr rot="0" spcFirstLastPara="0" vertOverflow="overflow" horzOverflow="overflow" vert="horz" wrap="square" lIns="91440" tIns="45720" rIns="91440" bIns="45720" numCol="1" spcCol="0" rtlCol="0" fromWordArt="0" anchor="ctr" anchorCtr="0" forceAA="0" compatLnSpc="1">
-                      <a:prstTxWarp prst="textNoShape">
-                        <a:avLst/>
-                      </a:prstTxWarp>
-                      <a:noAutofit/>
-                    </wps:bodyPr>
-                  </wps:wsp>
-                </a:graphicData>
-              </a:graphic>
-              <wp14:sizeRelH relativeFrom="page">
-                <wp14:pctWidth>0</wp14:pctWidth>
-              </wp14:sizeRelH>
-              <wp14:sizeRelV relativeFrom="margin">
-                <wp14:pctHeight>0</wp14:pctHeight>
-              </wp14:sizeRelV>
-            </wp:anchor>
-          </w:drawing>
-        </mc:Choice>
-        <mc:Fallback>
-          <w:pict>
-            <v:rect w14:anchorId="01A53E1B" id="Rectangle 1" o:spid="_x0000_s1026" style="position:absolute;margin-left:-36pt;margin-top:27.7pt;width:611.55pt;height:28.45pt;z-index:251663360;visibility:visible;mso-wrap-style:square;mso-width-percent:0;mso-height-percent:0;mso-wrap-distance-left:9pt;mso-wrap-distance-top:0;mso-wrap-distance-right:9pt;mso-wrap-distance-bottom:0;mso-position-horizontal:absolute;mso-position-horizontal-relative:margin;mso-position-vertical:absolute;mso-position-vertical-relative:text;mso-width-percent:0;mso-height-percent:0;mso-width-relative:page;mso-height-relative:margin;v-text-anchor:middle" o:gfxdata="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" fillcolor="#cfcdcd [2894]" strokecolor="#e7e6e6 [3214]" strokeweight="1pt">
-              <v:shadow on="t" color="black" opacity="26214f" origin=",.5" offset="0,-3pt"/>
-              <v:path arrowok="t"/>
-              <w10:wrap anchorx="margin"/>
-            </v:rect>
-          </w:pict>
-        </mc:Fallback>
-      </mc:AlternateContent>
+      <w:pict w14:anchorId="157FB457">
+        <v:rect id="Rectangle 1" o:spid="_x0000_s1028" style="position:absolute;margin-left:-36pt;margin-top:27.7pt;width:611.55pt;height:28.45pt;z-index:251663360;visibility:visible;mso-wrap-style:square;mso-width-percent:0;mso-height-percent:0;mso-wrap-distance-left:9pt;mso-wrap-distance-top:0;mso-wrap-distance-right:9pt;mso-wrap-distance-bottom:0;mso-position-horizontal:absolute;mso-position-horizontal-relative:margin;mso-position-vertical:absolute;mso-position-vertical-relative:text;mso-width-percent:0;mso-height-percent:0;mso-width-relative:page;mso-height-relative:margin;v-text-anchor:middle" o:gfxdata="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" fillcolor="#cfcdcd [2894]" strokecolor="#e7e6e6 [3214]" strokeweight="1pt">
+          <v:shadow on="t" color="black" opacity="26214f" origin=",.5" offset="0,-3pt"/>
+          <v:path arrowok="t"/>
+          <w10:wrap anchorx="margin"/>
+        </v:rect>
+      </w:pict>
     </w:r>
   </w:p>
 </w:ftr>
 </file>
 
 <file path=word/footnotes.xml><?xml version="1.0" encoding="utf-8"?>
-<w:footnotes xmlns:wpc="http://schemas.microsoft.com/office/word/2010/wordprocessingCanvas" xmlns:cx="http://schemas.microsoft.com/office/drawing/2014/chartex" xmlns:cx1="http://schemas.microsoft.com/office/drawing/2015/9/8/chartex" xmlns:cx2="http://schemas.microsoft.com/office/drawing/2015/10/21/chartex" xmlns:cx3="http://schemas.microsoft.com/office/drawing/2016/5/9/chartex" xmlns:cx4="http://schemas.microsoft.com/office/drawing/2016/5/10/chartex" xmlns:cx5="http://schemas.microsoft.com/office/drawing/2016/5/11/chartex" xmlns:cx6="http://schemas.microsoft.com/office/drawing/2016/5/12/chartex" xmlns:cx7="http://schemas.microsoft.com/office/drawing/2016/5/13/chartex" xmlns:cx8="http://schemas.microsoft.com/office/drawing/2016/5/14/chartex" xmlns:mc="http://schemas.openxmlformats.org/markup-compatibility/2006" xmlns:aink="http://schemas.microsoft.com/office/drawing/2016/ink" xmlns:am3d="http://schemas.microsoft.com/office/drawing/2017/model3d" xmlns:o="urn:schemas-microsoft-com:office:office" xmlns:r="http://schemas.openxmlformats.org/officeDocument/2006/relationships" xmlns:m="http://schemas.openxmlformats.org/officeDocument/2006/math" xmlns:v="urn:schemas-microsoft-com:vml" xmlns:wp14="http://schemas.microsoft.com/office/word/2010/wordprocessingDrawing" xmlns:wp="http://schemas.openxmlformats.org/drawingml/2006/wordprocessingDrawing" xmlns:w10="urn:schemas-microsoft-com:office:word" xmlns:w="http://schemas.openxmlformats.org/wordprocessingml/2006/main" xmlns:w14="http://schemas.microsoft.com/office/word/2010/wordml" xmlns:w15="http://schemas.microsoft.com/office/word/2012/wordml" xmlns:w16cex="http://schemas.microsoft.com/office/word/2018/wordml/cex" xmlns:w16cid="http://schemas.microsoft.com/office/word/2016/wordml/cid" xmlns:w16="http://schemas.microsoft.com/office/word/2018/wordml" xmlns:w16sdtdh="http://schemas.microsoft.com/office/word/2020/wordml/sdtdatahash" xmlns:w16se="http://schemas.microsoft.com/office/word/2015/wordml/symex" xmlns:wpg="http://schemas.microsoft.com/office/word/2010/wordprocessingGroup" xmlns:wpi="http://schemas.microsoft.com/office/word/2010/wordprocessingInk" xmlns:wne="http://schemas.microsoft.com/office/word/2006/wordml" xmlns:wps="http://schemas.microsoft.com/office/word/2010/wordprocessingShape" mc:Ignorable="w14 w15 w16se w16cid w16 w16cex w16sdtdh wp14">
+<w:footnotes xmlns:wpc="http://schemas.microsoft.com/office/word/2010/wordprocessingCanvas" xmlns:cx="http://schemas.microsoft.com/office/drawing/2014/chartex" xmlns:cx1="http://schemas.microsoft.com/office/drawing/2015/9/8/chartex" xmlns:cx2="http://schemas.microsoft.com/office/drawing/2015/10/21/chartex" xmlns:cx3="http://schemas.microsoft.com/office/drawing/2016/5/9/chartex" xmlns:cx4="http://schemas.microsoft.com/office/drawing/2016/5/10/chartex" xmlns:cx5="http://schemas.microsoft.com/office/drawing/2016/5/11/chartex" xmlns:cx6="http://schemas.microsoft.com/office/drawing/2016/5/12/chartex" xmlns:cx7="http://schemas.microsoft.com/office/drawing/2016/5/13/chartex" xmlns:cx8="http://schemas.microsoft.com/office/drawing/2016/5/14/chartex" xmlns:mc="http://schemas.openxmlformats.org/markup-compatibility/2006" xmlns:aink="http://schemas.microsoft.com/office/drawing/2016/ink" xmlns:am3d="http://schemas.microsoft.com/office/drawing/2017/model3d" xmlns:o="urn:schemas-microsoft-com:office:office" xmlns:oel="http://schemas.microsoft.com/office/2019/extlst" xmlns:r="http://schemas.openxmlformats.org/officeDocument/2006/relationships" xmlns:m="http://schemas.openxmlformats.org/officeDocument/2006/math" xmlns:v="urn:schemas-microsoft-com:vml" xmlns:wp14="http://schemas.microsoft.com/office/word/2010/wordprocessingDrawing" xmlns:wp="http://schemas.openxmlformats.org/drawingml/2006/wordprocessingDrawing" xmlns:w10="urn:schemas-microsoft-com:office:word" xmlns:w="http://schemas.openxmlformats.org/wordprocessingml/2006/main" xmlns:w14="http://schemas.microsoft.com/office/word/2010/wordml" xmlns:w15="http://schemas.microsoft.com/office/word/2012/wordml" xmlns:w16cex="http://schemas.microsoft.com/office/word/2018/wordml/cex" xmlns:w16cid="http://schemas.microsoft.com/office/word/2016/wordml/cid" xmlns:w16="http://schemas.microsoft.com/office/word/2018/wordml" xmlns:w16sdtdh="http://schemas.microsoft.com/office/word/2020/wordml/sdtdatahash" xmlns:w16se="http://schemas.microsoft.com/office/word/2015/wordml/symex" xmlns:wpg="http://schemas.microsoft.com/office/word/2010/wordprocessingGroup" xmlns:wpi="http://schemas.microsoft.com/office/word/2010/wordprocessingInk" xmlns:wne="http://schemas.microsoft.com/office/word/2006/wordml" xmlns:wps="http://schemas.microsoft.com/office/word/2010/wordprocessingShape" mc:Ignorable="w14 w15 w16se w16cid w16 w16cex w16sdtdh wp14">
   <w:footnote w:type="separator" w:id="-1">
     <w:p>
       <w:pPr>
@@ -942,7 +855,7 @@
 </file>
 
 <file path=word/header1.xml><?xml version="1.0" encoding="utf-8"?>
-<w:hdr xmlns:wpc="http://schemas.microsoft.com/office/word/2010/wordprocessingCanvas" xmlns:cx="http://schemas.microsoft.com/office/drawing/2014/chartex" xmlns:cx1="http://schemas.microsoft.com/office/drawing/2015/9/8/chartex" xmlns:cx2="http://schemas.microsoft.com/office/drawing/2015/10/21/chartex" xmlns:cx3="http://schemas.microsoft.com/office/drawing/2016/5/9/chartex" xmlns:cx4="http://schemas.microsoft.com/office/drawing/2016/5/10/chartex" xmlns:cx5="http://schemas.microsoft.com/office/drawing/2016/5/11/chartex" xmlns:cx6="http://schemas.microsoft.com/office/drawing/2016/5/12/chartex" xmlns:cx7="http://schemas.microsoft.com/office/drawing/2016/5/13/chartex" xmlns:cx8="http://schemas.microsoft.com/office/drawing/2016/5/14/chartex" xmlns:mc="http://schemas.openxmlformats.org/markup-compatibility/2006" xmlns:aink="http://schemas.microsoft.com/office/drawing/2016/ink" xmlns:am3d="http://schemas.microsoft.com/office/drawing/2017/model3d" xmlns:o="urn:schemas-microsoft-com:office:office" xmlns:r="http://schemas.openxmlformats.org/officeDocument/2006/relationships" xmlns:m="http://schemas.openxmlformats.org/officeDocument/2006/math" xmlns:v="urn:schemas-microsoft-com:vml" xmlns:wp14="http://schemas.microsoft.com/office/word/2010/wordprocessingDrawing" xmlns:wp="http://schemas.openxmlformats.org/drawingml/2006/wordprocessingDrawing" xmlns:w10="urn:schemas-microsoft-com:office:word" xmlns:w="http://schemas.openxmlformats.org/wordprocessingml/2006/main" xmlns:w14="http://schemas.microsoft.com/office/word/2010/wordml" xmlns:w15="http://schemas.microsoft.com/office/word/2012/wordml" xmlns:w16cex="http://schemas.microsoft.com/office/word/2018/wordml/cex" xmlns:w16cid="http://schemas.microsoft.com/office/word/2016/wordml/cid" xmlns:w16="http://schemas.microsoft.com/office/word/2018/wordml" xmlns:w16sdtdh="http://schemas.microsoft.com/office/word/2020/wordml/sdtdatahash" xmlns:w16se="http://schemas.microsoft.com/office/word/2015/wordml/symex" xmlns:wpg="http://schemas.microsoft.com/office/word/2010/wordprocessingGroup" xmlns:wpi="http://schemas.microsoft.com/office/word/2010/wordprocessingInk" xmlns:wne="http://schemas.microsoft.com/office/word/2006/wordml" xmlns:wps="http://schemas.microsoft.com/office/word/2010/wordprocessingShape" mc:Ignorable="w14 w15 w16se w16cid w16 w16cex w16sdtdh wp14">
+<w:hdr xmlns:wpc="http://schemas.microsoft.com/office/word/2010/wordprocessingCanvas" xmlns:cx="http://schemas.microsoft.com/office/drawing/2014/chartex" xmlns:cx1="http://schemas.microsoft.com/office/drawing/2015/9/8/chartex" xmlns:cx2="http://schemas.microsoft.com/office/drawing/2015/10/21/chartex" xmlns:cx3="http://schemas.microsoft.com/office/drawing/2016/5/9/chartex" xmlns:cx4="http://schemas.microsoft.com/office/drawing/2016/5/10/chartex" xmlns:cx5="http://schemas.microsoft.com/office/drawing/2016/5/11/chartex" xmlns:cx6="http://schemas.microsoft.com/office/drawing/2016/5/12/chartex" xmlns:cx7="http://schemas.microsoft.com/office/drawing/2016/5/13/chartex" xmlns:cx8="http://schemas.microsoft.com/office/drawing/2016/5/14/chartex" xmlns:mc="http://schemas.openxmlformats.org/markup-compatibility/2006" xmlns:aink="http://schemas.microsoft.com/office/drawing/2016/ink" xmlns:am3d="http://schemas.microsoft.com/office/drawing/2017/model3d" xmlns:o="urn:schemas-microsoft-com:office:office" xmlns:oel="http://schemas.microsoft.com/office/2019/extlst" xmlns:r="http://schemas.openxmlformats.org/officeDocument/2006/relationships" xmlns:m="http://schemas.openxmlformats.org/officeDocument/2006/math" xmlns:v="urn:schemas-microsoft-com:vml" xmlns:wp14="http://schemas.microsoft.com/office/word/2010/wordprocessingDrawing" xmlns:wp="http://schemas.openxmlformats.org/drawingml/2006/wordprocessingDrawing" xmlns:w10="urn:schemas-microsoft-com:office:word" xmlns:w="http://schemas.openxmlformats.org/wordprocessingml/2006/main" xmlns:w14="http://schemas.microsoft.com/office/word/2010/wordml" xmlns:w15="http://schemas.microsoft.com/office/word/2012/wordml" xmlns:w16cex="http://schemas.microsoft.com/office/word/2018/wordml/cex" xmlns:w16cid="http://schemas.microsoft.com/office/word/2016/wordml/cid" xmlns:w16="http://schemas.microsoft.com/office/word/2018/wordml" xmlns:w16sdtdh="http://schemas.microsoft.com/office/word/2020/wordml/sdtdatahash" xmlns:w16se="http://schemas.microsoft.com/office/word/2015/wordml/symex" xmlns:wpg="http://schemas.microsoft.com/office/word/2010/wordprocessingGroup" xmlns:wpi="http://schemas.microsoft.com/office/word/2010/wordprocessingInk" xmlns:wne="http://schemas.microsoft.com/office/word/2006/wordml" xmlns:wps="http://schemas.microsoft.com/office/word/2010/wordprocessingShape" mc:Ignorable="w14 w15 w16se w16cid w16 w16cex w16sdtdh wp14">
   <w:p>
     <w:pPr>
       <w:pStyle w:val="Header"/>
@@ -951,128 +864,31 @@
       <w:rPr>
         <w:noProof/>
       </w:rPr>
-      <mc:AlternateContent>
-        <mc:Choice Requires="wps">
-          <w:drawing>
-            <wp:anchor distT="0" distB="0" distL="114300" distR="114300" simplePos="0" relativeHeight="251664384" behindDoc="0" locked="0" layoutInCell="1" allowOverlap="1" wp14:anchorId="3C8FFE2B" wp14:editId="4C4972D9">
-              <wp:simplePos x="0" y="0"/>
-              <wp:positionH relativeFrom="margin">
-                <wp:align>right</wp:align>
-              </wp:positionH>
-              <wp:positionV relativeFrom="paragraph">
-                <wp:posOffset>-238125</wp:posOffset>
-              </wp:positionV>
-              <wp:extent cx="3003550" cy="561975"/>
-              <wp:effectExtent l="0" t="0" r="6350" b="9525"/>
-              <wp:wrapNone/>
-              <wp:docPr id="5" name="Rectangle 5"/>
-              <wp:cNvGraphicFramePr>
-                <a:graphicFrameLocks xmlns:a="http://schemas.openxmlformats.org/drawingml/2006/main"/>
-              </wp:cNvGraphicFramePr>
-              <a:graphic xmlns:a="http://schemas.openxmlformats.org/drawingml/2006/main">
-                <a:graphicData uri="http://schemas.microsoft.com/office/word/2010/wordprocessingShape">
-                  <wps:wsp>
-                    <wps:cNvSpPr>
-                      <a:spLocks/>
-                    </wps:cNvSpPr>
-                    <wps:spPr>
-                      <a:xfrm>
-                        <a:off x="0" y="0"/>
-                        <a:ext cx="3003550" cy="561975"/>
-                      </a:xfrm>
-                      <a:prstGeom prst="rect">
-                        <a:avLst/>
-                      </a:prstGeom>
-                      <a:solidFill>
-                        <a:schemeClr val="bg1"/>
-                      </a:solidFill>
-                      <a:ln>
-                        <a:solidFill>
-                          <a:schemeClr val="bg1"/>
-                        </a:solidFill>
-                      </a:ln>
-                    </wps:spPr>
-                    <wps:style>
-                      <a:lnRef idx="2">
-                        <a:schemeClr val="accent1">
-                          <a:shade val="50000"/>
-                        </a:schemeClr>
-                      </a:lnRef>
-                      <a:fillRef idx="1">
-                        <a:schemeClr val="accent1"/>
-                      </a:fillRef>
-                      <a:effectRef idx="0">
-                        <a:schemeClr val="accent1"/>
-                      </a:effectRef>
-                      <a:fontRef idx="minor">
-                        <a:schemeClr val="lt1"/>
-                      </a:fontRef>
-                    </wps:style>
-                    <wps:txbx>
-                      <w:txbxContent>
-                        <w:p>
-                          <w:pPr>
-                            <w:pStyle w:val="Header"/>
-                            <w:jc w:val="right"/>
-                            <w:rPr>
-                              <w:color w:val="000000" w:themeColor="text1"/>
-                            </w:rPr>
-                          </w:pPr>
-                          <w:r>
-                            <w:rPr>
-                              <w:color w:val="000000" w:themeColor="text1"/>
-                            </w:rPr>
-                            <w:t>Muhammad Fahad (FA19-BSSE-0014)</w:t>
-                          </w:r>
-                        </w:p>
-                      </w:txbxContent>
-                    </wps:txbx>
-                    <wps:bodyPr rot="0" spcFirstLastPara="0" vertOverflow="overflow" horzOverflow="overflow" vert="horz" wrap="square" lIns="91440" tIns="45720" rIns="91440" bIns="45720" numCol="1" spcCol="0" rtlCol="0" fromWordArt="0" anchor="ctr" anchorCtr="0" forceAA="0" compatLnSpc="1">
-                      <a:prstTxWarp prst="textNoShape">
-                        <a:avLst/>
-                      </a:prstTxWarp>
-                      <a:noAutofit/>
-                    </wps:bodyPr>
-                  </wps:wsp>
-                </a:graphicData>
-              </a:graphic>
-              <wp14:sizeRelH relativeFrom="page">
-                <wp14:pctWidth>0</wp14:pctWidth>
-              </wp14:sizeRelH>
-              <wp14:sizeRelV relativeFrom="margin">
-                <wp14:pctHeight>0</wp14:pctHeight>
-              </wp14:sizeRelV>
-            </wp:anchor>
-          </w:drawing>
-        </mc:Choice>
-        <mc:Fallback>
-          <w:pict>
-            <v:rect w14:anchorId="3C8FFE2B" id="Rectangle 5" o:spid="_x0000_s1026" style="position:absolute;margin-left:185.3pt;margin-top:-18.75pt;width:236.5pt;height:44.25pt;z-index:251664384;visibility:visible;mso-wrap-style:square;mso-width-percent:0;mso-height-percent:0;mso-wrap-distance-left:9pt;mso-wrap-distance-top:0;mso-wrap-distance-right:9pt;mso-wrap-distance-bottom:0;mso-position-horizontal:right;mso-position-horizontal-relative:margin;mso-position-vertical:absolute;mso-position-vertical-relative:text;mso-width-percent:0;mso-height-percent:0;mso-width-relative:page;mso-height-relative:margin;v-text-anchor:middle" o:gfxdata="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" fillcolor="white [3212]" strokecolor="white [3212]" strokeweight="1pt">
-              <v:path arrowok="t"/>
-              <v:textbox>
-                <w:txbxContent>
-                  <w:p>
-                    <w:pPr>
-                      <w:pStyle w:val="Header"/>
-                      <w:jc w:val="right"/>
-                      <w:rPr>
-                        <w:color w:val="000000" w:themeColor="text1"/>
-                      </w:rPr>
-                    </w:pPr>
-                    <w:r>
-                      <w:rPr>
-                        <w:color w:val="000000" w:themeColor="text1"/>
-                      </w:rPr>
-                      <w:t>Muhammad Fahad (FA19-BSSE-0014)</w:t>
-                    </w:r>
-                  </w:p>
-                </w:txbxContent>
-              </v:textbox>
-              <w10:wrap anchorx="margin"/>
-            </v:rect>
-          </w:pict>
-        </mc:Fallback>
-      </mc:AlternateContent>
+      <w:pict w14:anchorId="7C73BBF3">
+        <v:rect id="Rectangle 5" o:spid="_x0000_s1030" style="position:absolute;margin-left:185.3pt;margin-top:-18.75pt;width:236.5pt;height:44.25pt;z-index:251664384;visibility:visible;mso-wrap-style:square;mso-width-percent:0;mso-height-percent:0;mso-wrap-distance-left:9pt;mso-wrap-distance-top:0;mso-wrap-distance-right:9pt;mso-wrap-distance-bottom:0;mso-position-horizontal:right;mso-position-horizontal-relative:margin;mso-position-vertical:absolute;mso-position-vertical-relative:text;mso-width-percent:0;mso-height-percent:0;mso-width-relative:page;mso-height-relative:margin;v-text-anchor:middle" o:gfxdata="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" fillcolor="white [3212]" strokecolor="white [3212]" strokeweight="1pt">
+          <v:path arrowok="t"/>
+          <v:textbox>
+            <w:txbxContent>
+              <w:p>
+                <w:pPr>
+                  <w:pStyle w:val="Header"/>
+                  <w:jc w:val="right"/>
+                  <w:rPr>
+                    <w:color w:val="000000" w:themeColor="text1"/>
+                  </w:rPr>
+                </w:pPr>
+                <w:r>
+                  <w:rPr>
+                    <w:color w:val="000000" w:themeColor="text1"/>
+                  </w:rPr>
+                  <w:t>Muhammad Fahad (FA19-BSSE-0014)</w:t>
+                </w:r>
+              </w:p>
+            </w:txbxContent>
+          </v:textbox>
+          <w10:wrap anchorx="margin"/>
+        </v:rect>
+      </w:pict>
     </w:r>
     <w:r>
       <w:rPr>
@@ -1151,305 +967,134 @@
       <w:rPr>
         <w:noProof/>
       </w:rPr>
-      <mc:AlternateContent>
-        <mc:Choice Requires="wps">
-          <w:drawing>
-            <wp:anchor distT="0" distB="0" distL="114300" distR="114300" simplePos="0" relativeHeight="251662336" behindDoc="0" locked="0" layoutInCell="0" allowOverlap="1" wp14:anchorId="2E6D800C" wp14:editId="70EF5AE6">
-              <wp:simplePos x="0" y="0"/>
-              <wp:positionH relativeFrom="rightMargin">
-                <wp:posOffset>13335</wp:posOffset>
-              </wp:positionH>
-              <wp:positionV relativeFrom="margin">
-                <wp:posOffset>-72390</wp:posOffset>
-              </wp:positionV>
-              <wp:extent cx="469265" cy="8323580"/>
-              <wp:effectExtent l="0" t="0" r="0" b="0"/>
-              <wp:wrapNone/>
-              <wp:docPr id="3" name="Rectangle 3"/>
-              <wp:cNvGraphicFramePr>
-                <a:graphicFrameLocks xmlns:a="http://schemas.openxmlformats.org/drawingml/2006/main"/>
-              </wp:cNvGraphicFramePr>
-              <a:graphic xmlns:a="http://schemas.openxmlformats.org/drawingml/2006/main">
-                <a:graphicData uri="http://schemas.microsoft.com/office/word/2010/wordprocessingShape">
-                  <wps:wsp>
-                    <wps:cNvSpPr>
-                      <a:spLocks noChangeArrowheads="1"/>
-                    </wps:cNvSpPr>
-                    <wps:spPr bwMode="auto">
-                      <a:xfrm>
-                        <a:off x="0" y="0"/>
-                        <a:ext cx="469265" cy="8323580"/>
-                      </a:xfrm>
-                      <a:prstGeom prst="rect">
-                        <a:avLst/>
-                      </a:prstGeom>
-                      <a:noFill/>
-                      <a:ln>
-                        <a:noFill/>
-                      </a:ln>
-                    </wps:spPr>
-                    <wps:txbx>
-                      <w:txbxContent>
-                        <w:p>
-                          <w:pPr>
-                            <w:pStyle w:val="Footer"/>
-                            <w:rPr>
-                              <w:rFonts w:asciiTheme="majorHAnsi" w:eastAsiaTheme="majorEastAsia" w:hAnsiTheme="majorHAnsi" w:cstheme="majorBidi"/>
-                              <w:sz w:val="24"/>
-                              <w:szCs w:val="20"/>
-                            </w:rPr>
-                          </w:pPr>
-                          <w:r>
-                            <w:rPr>
-                              <w:rFonts w:asciiTheme="majorHAnsi" w:eastAsiaTheme="majorEastAsia" w:hAnsiTheme="majorHAnsi" w:cstheme="majorBidi"/>
-                            </w:rPr>
-                            <w:t>Page</w:t>
-                          </w:r>
-                          <w:r>
-                            <w:rPr>
-                              <w:rFonts w:eastAsiaTheme="minorEastAsia" w:cs="Times New Roman"/>
-                            </w:rPr>
-                            <w:fldChar w:fldCharType="begin"/>
-                          </w:r>
-                          <w:r>
-                            <w:instrText xml:space="preserve"> PAGE    \* MERGEFORMAT </w:instrText>
-                          </w:r>
-                          <w:r>
-                            <w:rPr>
-                              <w:rFonts w:eastAsiaTheme="minorEastAsia" w:cs="Times New Roman"/>
-                            </w:rPr>
-                            <w:fldChar w:fldCharType="separate"/>
-                          </w:r>
-                          <w:r>
-                            <w:rPr>
-                              <w:rFonts w:asciiTheme="majorHAnsi" w:eastAsiaTheme="majorEastAsia" w:hAnsiTheme="majorHAnsi" w:cstheme="majorBidi"/>
-                              <w:noProof/>
-                              <w:sz w:val="44"/>
-                              <w:szCs w:val="44"/>
-                            </w:rPr>
-                            <w:t>2</w:t>
-                          </w:r>
-                          <w:r>
-                            <w:rPr>
-                              <w:rFonts w:asciiTheme="majorHAnsi" w:eastAsiaTheme="majorEastAsia" w:hAnsiTheme="majorHAnsi" w:cstheme="majorBidi"/>
-                              <w:noProof/>
-                              <w:sz w:val="44"/>
-                              <w:szCs w:val="44"/>
-                            </w:rPr>
-                            <w:fldChar w:fldCharType="end"/>
-                          </w:r>
-                          <w:r>
-                            <w:rPr>
-                              <w:rFonts w:asciiTheme="majorHAnsi" w:eastAsiaTheme="majorEastAsia" w:hAnsiTheme="majorHAnsi" w:cstheme="majorBidi"/>
-                              <w:noProof/>
-                              <w:sz w:val="44"/>
-                              <w:szCs w:val="44"/>
-                            </w:rPr>
-                            <w:t>|</w:t>
-                          </w:r>
-                          <w:r>
-                            <w:rPr>
-                              <w:rFonts w:asciiTheme="majorHAnsi" w:eastAsiaTheme="majorEastAsia" w:hAnsiTheme="majorHAnsi" w:cstheme="majorBidi"/>
-                              <w:noProof/>
-                              <w:sz w:val="24"/>
-                              <w:szCs w:val="20"/>
-                            </w:rPr>
-                            <w:t xml:space="preserve"> </w:t>
-                          </w:r>
-                          <w:r>
-                            <w:rPr>
-                              <w:rFonts w:asciiTheme="majorHAnsi" w:eastAsiaTheme="majorEastAsia" w:hAnsiTheme="majorHAnsi" w:cstheme="majorBidi"/>
-                              <w:noProof/>
-                              <w:sz w:val="24"/>
-                              <w:szCs w:val="20"/>
-                            </w:rPr>
-                            <w:fldChar w:fldCharType="begin"/>
-                          </w:r>
-                          <w:r>
-                            <w:rPr>
-                              <w:rFonts w:asciiTheme="majorHAnsi" w:eastAsiaTheme="majorEastAsia" w:hAnsiTheme="majorHAnsi" w:cstheme="majorBidi"/>
-                              <w:noProof/>
-                              <w:sz w:val="24"/>
-                              <w:szCs w:val="20"/>
-                            </w:rPr>
-                            <w:instrText xml:space="preserve"> DATE \@ "dddd, MMMM d, yyyy" </w:instrText>
-                          </w:r>
-                          <w:r>
-                            <w:rPr>
-                              <w:rFonts w:asciiTheme="majorHAnsi" w:eastAsiaTheme="majorEastAsia" w:hAnsiTheme="majorHAnsi" w:cstheme="majorBidi"/>
-                              <w:noProof/>
-                              <w:sz w:val="24"/>
-                              <w:szCs w:val="20"/>
-                            </w:rPr>
-                            <w:fldChar w:fldCharType="separate"/>
-                          </w:r>
-                          <w:r>
-                            <w:rPr>
-                              <w:rFonts w:asciiTheme="majorHAnsi" w:eastAsiaTheme="majorEastAsia" w:hAnsiTheme="majorHAnsi" w:cstheme="majorBidi"/>
-                              <w:noProof/>
-                              <w:sz w:val="24"/>
-                              <w:szCs w:val="20"/>
-                            </w:rPr>
-                            <w:t>Saturday, April 23, 2022</w:t>
-                          </w:r>
-                          <w:r>
-                            <w:rPr>
-                              <w:rFonts w:asciiTheme="majorHAnsi" w:eastAsiaTheme="majorEastAsia" w:hAnsiTheme="majorHAnsi" w:cstheme="majorBidi"/>
-                              <w:noProof/>
-                              <w:sz w:val="24"/>
-                              <w:szCs w:val="20"/>
-                            </w:rPr>
-                            <w:fldChar w:fldCharType="end"/>
-                          </w:r>
-                        </w:p>
-                      </w:txbxContent>
-                    </wps:txbx>
-                    <wps:bodyPr rot="0" vert="vert270" wrap="square" lIns="91440" tIns="45720" rIns="91440" bIns="45720" anchor="ctr" anchorCtr="0" upright="1">
-                      <a:noAutofit/>
-                    </wps:bodyPr>
-                  </wps:wsp>
-                </a:graphicData>
-              </a:graphic>
-              <wp14:sizeRelH relativeFrom="page">
-                <wp14:pctWidth>0</wp14:pctWidth>
-              </wp14:sizeRelH>
-              <wp14:sizeRelV relativeFrom="page">
-                <wp14:pctHeight>0</wp14:pctHeight>
-              </wp14:sizeRelV>
-            </wp:anchor>
-          </w:drawing>
-        </mc:Choice>
-        <mc:Fallback>
-          <w:pict>
-            <v:rect w14:anchorId="2E6D800C" id="Rectangle 3" o:spid="_x0000_s1027" style="position:absolute;left:0;text-align:left;margin-left:1.05pt;margin-top:-5.7pt;width:36.95pt;height:655.4pt;z-index:251662336;visibility:visible;mso-wrap-style:square;mso-width-percent:0;mso-height-percent:0;mso-wrap-distance-left:9pt;mso-wrap-distance-top:0;mso-wrap-distance-right:9pt;mso-wrap-distance-bottom:0;mso-position-horizontal:absolute;mso-position-horizontal-relative:right-margin-area;mso-position-vertical:absolute;mso-position-vertical-relative:margin;mso-width-percent:0;mso-height-percent:0;mso-width-relative:page;mso-height-relative:page;v-text-anchor:middle" o:gfxdata="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" o:allowincell="f" filled="f" stroked="f">
-              <v:textbox style="layout-flow:vertical;mso-layout-flow-alt:bottom-to-top">
-                <w:txbxContent>
-                  <w:p>
-                    <w:pPr>
-                      <w:pStyle w:val="Footer"/>
-                      <w:rPr>
-                        <w:rFonts w:asciiTheme="majorHAnsi" w:eastAsiaTheme="majorEastAsia" w:hAnsiTheme="majorHAnsi" w:cstheme="majorBidi"/>
-                        <w:sz w:val="24"/>
-                        <w:szCs w:val="20"/>
-                      </w:rPr>
-                    </w:pPr>
-                    <w:r>
-                      <w:rPr>
-                        <w:rFonts w:asciiTheme="majorHAnsi" w:eastAsiaTheme="majorEastAsia" w:hAnsiTheme="majorHAnsi" w:cstheme="majorBidi"/>
-                      </w:rPr>
-                      <w:t>Page</w:t>
-                    </w:r>
-                    <w:r>
-                      <w:rPr>
-                        <w:rFonts w:eastAsiaTheme="minorEastAsia" w:cs="Times New Roman"/>
-                      </w:rPr>
-                      <w:fldChar w:fldCharType="begin"/>
-                    </w:r>
-                    <w:r>
-                      <w:instrText xml:space="preserve"> PAGE    \* MERGEFORMAT </w:instrText>
-                    </w:r>
-                    <w:r>
-                      <w:rPr>
-                        <w:rFonts w:eastAsiaTheme="minorEastAsia" w:cs="Times New Roman"/>
-                      </w:rPr>
-                      <w:fldChar w:fldCharType="separate"/>
-                    </w:r>
-                    <w:r>
-                      <w:rPr>
-                        <w:rFonts w:asciiTheme="majorHAnsi" w:eastAsiaTheme="majorEastAsia" w:hAnsiTheme="majorHAnsi" w:cstheme="majorBidi"/>
-                        <w:noProof/>
-                        <w:sz w:val="44"/>
-                        <w:szCs w:val="44"/>
-                      </w:rPr>
-                      <w:t>2</w:t>
-                    </w:r>
-                    <w:r>
-                      <w:rPr>
-                        <w:rFonts w:asciiTheme="majorHAnsi" w:eastAsiaTheme="majorEastAsia" w:hAnsiTheme="majorHAnsi" w:cstheme="majorBidi"/>
-                        <w:noProof/>
-                        <w:sz w:val="44"/>
-                        <w:szCs w:val="44"/>
-                      </w:rPr>
-                      <w:fldChar w:fldCharType="end"/>
-                    </w:r>
-                    <w:r>
-                      <w:rPr>
-                        <w:rFonts w:asciiTheme="majorHAnsi" w:eastAsiaTheme="majorEastAsia" w:hAnsiTheme="majorHAnsi" w:cstheme="majorBidi"/>
-                        <w:noProof/>
-                        <w:sz w:val="44"/>
-                        <w:szCs w:val="44"/>
-                      </w:rPr>
-                      <w:t>|</w:t>
-                    </w:r>
-                    <w:r>
-                      <w:rPr>
-                        <w:rFonts w:asciiTheme="majorHAnsi" w:eastAsiaTheme="majorEastAsia" w:hAnsiTheme="majorHAnsi" w:cstheme="majorBidi"/>
-                        <w:noProof/>
-                        <w:sz w:val="24"/>
-                        <w:szCs w:val="20"/>
-                      </w:rPr>
-                      <w:t xml:space="preserve"> </w:t>
-                    </w:r>
-                    <w:r>
-                      <w:rPr>
-                        <w:rFonts w:asciiTheme="majorHAnsi" w:eastAsiaTheme="majorEastAsia" w:hAnsiTheme="majorHAnsi" w:cstheme="majorBidi"/>
-                        <w:noProof/>
-                        <w:sz w:val="24"/>
-                        <w:szCs w:val="20"/>
-                      </w:rPr>
-                      <w:fldChar w:fldCharType="begin"/>
-                    </w:r>
-                    <w:r>
-                      <w:rPr>
-                        <w:rFonts w:asciiTheme="majorHAnsi" w:eastAsiaTheme="majorEastAsia" w:hAnsiTheme="majorHAnsi" w:cstheme="majorBidi"/>
-                        <w:noProof/>
-                        <w:sz w:val="24"/>
-                        <w:szCs w:val="20"/>
-                      </w:rPr>
-                      <w:instrText xml:space="preserve"> DATE \@ "dddd, MMMM d, yyyy" </w:instrText>
-                    </w:r>
-                    <w:r>
-                      <w:rPr>
-                        <w:rFonts w:asciiTheme="majorHAnsi" w:eastAsiaTheme="majorEastAsia" w:hAnsiTheme="majorHAnsi" w:cstheme="majorBidi"/>
-                        <w:noProof/>
-                        <w:sz w:val="24"/>
-                        <w:szCs w:val="20"/>
-                      </w:rPr>
-                      <w:fldChar w:fldCharType="separate"/>
-                    </w:r>
-                    <w:r>
-                      <w:rPr>
-                        <w:rFonts w:asciiTheme="majorHAnsi" w:eastAsiaTheme="majorEastAsia" w:hAnsiTheme="majorHAnsi" w:cstheme="majorBidi"/>
-                        <w:noProof/>
-                        <w:sz w:val="24"/>
-                        <w:szCs w:val="20"/>
-                      </w:rPr>
-                      <w:t>Saturday, April 23, 2022</w:t>
-                    </w:r>
-                    <w:r>
-                      <w:rPr>
-                        <w:rFonts w:asciiTheme="majorHAnsi" w:eastAsiaTheme="majorEastAsia" w:hAnsiTheme="majorHAnsi" w:cstheme="majorBidi"/>
-                        <w:noProof/>
-                        <w:sz w:val="24"/>
-                        <w:szCs w:val="20"/>
-                      </w:rPr>
-                      <w:fldChar w:fldCharType="end"/>
-                    </w:r>
-                  </w:p>
-                </w:txbxContent>
-              </v:textbox>
-              <w10:wrap anchorx="margin" anchory="margin"/>
-            </v:rect>
-          </w:pict>
-        </mc:Fallback>
-      </mc:AlternateContent>
+      <w:pict w14:anchorId="3EC2295F">
+        <v:rect id="Rectangle 3" o:spid="_x0000_s1029" style="position:absolute;left:0;text-align:left;margin-left:1.05pt;margin-top:-5.7pt;width:36.95pt;height:655.4pt;z-index:251662336;visibility:visible;mso-wrap-style:square;mso-width-percent:0;mso-height-percent:0;mso-wrap-distance-left:9pt;mso-wrap-distance-top:0;mso-wrap-distance-right:9pt;mso-wrap-distance-bottom:0;mso-position-horizontal:absolute;mso-position-horizontal-relative:right-margin-area;mso-position-vertical:absolute;mso-position-vertical-relative:margin;mso-width-percent:0;mso-height-percent:0;mso-width-relative:page;mso-height-relative:page;v-text-anchor:middle" o:gfxdata="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" o:allowincell="f" filled="f" stroked="f">
+          <v:textbox style="layout-flow:vertical;mso-layout-flow-alt:bottom-to-top">
+            <w:txbxContent>
+              <w:p>
+                <w:pPr>
+                  <w:pStyle w:val="Footer"/>
+                  <w:rPr>
+                    <w:rFonts w:asciiTheme="majorHAnsi" w:eastAsiaTheme="majorEastAsia" w:hAnsiTheme="majorHAnsi" w:cstheme="majorBidi"/>
+                    <w:sz w:val="24"/>
+                    <w:szCs w:val="20"/>
+                  </w:rPr>
+                </w:pPr>
+                <w:r>
+                  <w:rPr>
+                    <w:rFonts w:asciiTheme="majorHAnsi" w:eastAsiaTheme="majorEastAsia" w:hAnsiTheme="majorHAnsi" w:cstheme="majorBidi"/>
+                  </w:rPr>
+                  <w:t>Page</w:t>
+                </w:r>
+                <w:r>
+                  <w:rPr>
+                    <w:rFonts w:eastAsiaTheme="minorEastAsia" w:cs="Times New Roman"/>
+                  </w:rPr>
+                  <w:fldChar w:fldCharType="begin"/>
+                </w:r>
+                <w:r>
+                  <w:instrText xml:space="preserve"> PAGE    \* MERGEFORMAT </w:instrText>
+                </w:r>
+                <w:r>
+                  <w:rPr>
+                    <w:rFonts w:eastAsiaTheme="minorEastAsia" w:cs="Times New Roman"/>
+                  </w:rPr>
+                  <w:fldChar w:fldCharType="separate"/>
+                </w:r>
+                <w:r>
+                  <w:rPr>
+                    <w:rFonts w:asciiTheme="majorHAnsi" w:eastAsiaTheme="majorEastAsia" w:hAnsiTheme="majorHAnsi" w:cstheme="majorBidi"/>
+                    <w:noProof/>
+                    <w:sz w:val="44"/>
+                    <w:szCs w:val="44"/>
+                  </w:rPr>
+                  <w:t>2</w:t>
+                </w:r>
+                <w:r>
+                  <w:rPr>
+                    <w:rFonts w:asciiTheme="majorHAnsi" w:eastAsiaTheme="majorEastAsia" w:hAnsiTheme="majorHAnsi" w:cstheme="majorBidi"/>
+                    <w:noProof/>
+                    <w:sz w:val="44"/>
+                    <w:szCs w:val="44"/>
+                  </w:rPr>
+                  <w:fldChar w:fldCharType="end"/>
+                </w:r>
+                <w:r>
+                  <w:rPr>
+                    <w:rFonts w:asciiTheme="majorHAnsi" w:eastAsiaTheme="majorEastAsia" w:hAnsiTheme="majorHAnsi" w:cstheme="majorBidi"/>
+                    <w:noProof/>
+                    <w:sz w:val="44"/>
+                    <w:szCs w:val="44"/>
+                  </w:rPr>
+                  <w:t>|</w:t>
+                </w:r>
+                <w:r>
+                  <w:rPr>
+                    <w:rFonts w:asciiTheme="majorHAnsi" w:eastAsiaTheme="majorEastAsia" w:hAnsiTheme="majorHAnsi" w:cstheme="majorBidi"/>
+                    <w:noProof/>
+                    <w:sz w:val="24"/>
+                    <w:szCs w:val="20"/>
+                  </w:rPr>
+                  <w:t xml:space="preserve"> </w:t>
+                </w:r>
+                <w:r>
+                  <w:rPr>
+                    <w:rFonts w:asciiTheme="majorHAnsi" w:eastAsiaTheme="majorEastAsia" w:hAnsiTheme="majorHAnsi" w:cstheme="majorBidi"/>
+                    <w:noProof/>
+                    <w:sz w:val="24"/>
+                    <w:szCs w:val="20"/>
+                  </w:rPr>
+                  <w:fldChar w:fldCharType="begin"/>
+                </w:r>
+                <w:r>
+                  <w:rPr>
+                    <w:rFonts w:asciiTheme="majorHAnsi" w:eastAsiaTheme="majorEastAsia" w:hAnsiTheme="majorHAnsi" w:cstheme="majorBidi"/>
+                    <w:noProof/>
+                    <w:sz w:val="24"/>
+                    <w:szCs w:val="20"/>
+                  </w:rPr>
+                  <w:instrText xml:space="preserve"> DATE \@ "dddd, MMMM d, yyyy" </w:instrText>
+                </w:r>
+                <w:r>
+                  <w:rPr>
+                    <w:rFonts w:asciiTheme="majorHAnsi" w:eastAsiaTheme="majorEastAsia" w:hAnsiTheme="majorHAnsi" w:cstheme="majorBidi"/>
+                    <w:noProof/>
+                    <w:sz w:val="24"/>
+                    <w:szCs w:val="20"/>
+                  </w:rPr>
+                  <w:fldChar w:fldCharType="separate"/>
+                </w:r>
+                <w:r>
+                  <w:rPr>
+                    <w:rFonts w:asciiTheme="majorHAnsi" w:eastAsiaTheme="majorEastAsia" w:hAnsiTheme="majorHAnsi" w:cstheme="majorBidi"/>
+                    <w:noProof/>
+                    <w:sz w:val="24"/>
+                    <w:szCs w:val="20"/>
+                  </w:rPr>
+                  <w:t>Sunday, May 15, 2022</w:t>
+                </w:r>
+                <w:r>
+                  <w:rPr>
+                    <w:rFonts w:asciiTheme="majorHAnsi" w:eastAsiaTheme="majorEastAsia" w:hAnsiTheme="majorHAnsi" w:cstheme="majorBidi"/>
+                    <w:noProof/>
+                    <w:sz w:val="24"/>
+                    <w:szCs w:val="20"/>
+                  </w:rPr>
+                  <w:fldChar w:fldCharType="end"/>
+                </w:r>
+              </w:p>
+            </w:txbxContent>
+          </v:textbox>
+          <w10:wrap anchorx="margin" anchory="margin"/>
+        </v:rect>
+      </w:pict>
     </w:r>
   </w:p>
 </w:hdr>
 </file>
 
 <file path=word/numbering.xml><?xml version="1.0" encoding="utf-8"?>
-<w:numbering xmlns:wpc="http://schemas.microsoft.com/office/word/2010/wordprocessingCanvas" xmlns:cx="http://schemas.microsoft.com/office/drawing/2014/chartex" xmlns:cx1="http://schemas.microsoft.com/office/drawing/2015/9/8/chartex" xmlns:cx2="http://schemas.microsoft.com/office/drawing/2015/10/21/chartex" xmlns:cx3="http://schemas.microsoft.com/office/drawing/2016/5/9/chartex" xmlns:cx4="http://schemas.microsoft.com/office/drawing/2016/5/10/chartex" xmlns:cx5="http://schemas.microsoft.com/office/drawing/2016/5/11/chartex" xmlns:cx6="http://schemas.microsoft.com/office/drawing/2016/5/12/chartex" xmlns:cx7="http://schemas.microsoft.com/office/drawing/2016/5/13/chartex" xmlns:cx8="http://schemas.microsoft.com/office/drawing/2016/5/14/chartex" xmlns:mc="http://schemas.openxmlformats.org/markup-compatibility/2006" xmlns:aink="http://schemas.microsoft.com/office/drawing/2016/ink" xmlns:am3d="http://schemas.microsoft.com/office/drawing/2017/model3d" xmlns:o="urn:schemas-microsoft-com:office:office" xmlns:r="http://schemas.openxmlformats.org/officeDocument/2006/relationships" xmlns:m="http://schemas.openxmlformats.org/officeDocument/2006/math" xmlns:v="urn:schemas-microsoft-com:vml" xmlns:wp14="http://schemas.microsoft.com/office/word/2010/wordprocessingDrawing" xmlns:wp="http://schemas.openxmlformats.org/drawingml/2006/wordprocessingDrawing" xmlns:w10="urn:schemas-microsoft-com:office:word" xmlns:w="http://schemas.openxmlformats.org/wordprocessingml/2006/main" xmlns:w14="http://schemas.microsoft.com/office/word/2010/wordml" xmlns:w15="http://schemas.microsoft.com/office/word/2012/wordml" xmlns:w16cex="http://schemas.microsoft.com/office/word/2018/wordml/cex" xmlns:w16cid="http://schemas.microsoft.com/office/word/2016/wordml/cid" xmlns:w16="http://schemas.microsoft.com/office/word/2018/wordml" xmlns:w16sdtdh="http://schemas.microsoft.com/office/word/2020/wordml/sdtdatahash" xmlns:w16se="http://schemas.microsoft.com/office/word/2015/wordml/symex" xmlns:wpg="http://schemas.microsoft.com/office/word/2010/wordprocessingGroup" xmlns:wpi="http://schemas.microsoft.com/office/word/2010/wordprocessingInk" xmlns:wne="http://schemas.microsoft.com/office/word/2006/wordml" xmlns:wps="http://schemas.microsoft.com/office/word/2010/wordprocessingShape" mc:Ignorable="w14 w15 w16se w16cid w16 w16cex w16sdtdh wp14">
+<w:numbering xmlns:wpc="http://schemas.microsoft.com/office/word/2010/wordprocessingCanvas" xmlns:cx="http://schemas.microsoft.com/office/drawing/2014/chartex" xmlns:cx1="http://schemas.microsoft.com/office/drawing/2015/9/8/chartex" xmlns:cx2="http://schemas.microsoft.com/office/drawing/2015/10/21/chartex" xmlns:cx3="http://schemas.microsoft.com/office/drawing/2016/5/9/chartex" xmlns:cx4="http://schemas.microsoft.com/office/drawing/2016/5/10/chartex" xmlns:cx5="http://schemas.microsoft.com/office/drawing/2016/5/11/chartex" xmlns:cx6="http://schemas.microsoft.com/office/drawing/2016/5/12/chartex" xmlns:cx7="http://schemas.microsoft.com/office/drawing/2016/5/13/chartex" xmlns:cx8="http://schemas.microsoft.com/office/drawing/2016/5/14/chartex" xmlns:mc="http://schemas.openxmlformats.org/markup-compatibility/2006" xmlns:aink="http://schemas.microsoft.com/office/drawing/2016/ink" xmlns:am3d="http://schemas.microsoft.com/office/drawing/2017/model3d" xmlns:o="urn:schemas-microsoft-com:office:office" xmlns:oel="http://schemas.microsoft.com/office/2019/extlst" xmlns:r="http://schemas.openxmlformats.org/officeDocument/2006/relationships" xmlns:m="http://schemas.openxmlformats.org/officeDocument/2006/math" xmlns:v="urn:schemas-microsoft-com:vml" xmlns:wp14="http://schemas.microsoft.com/office/word/2010/wordprocessingDrawing" xmlns:wp="http://schemas.openxmlformats.org/drawingml/2006/wordprocessingDrawing" xmlns:w10="urn:schemas-microsoft-com:office:word" xmlns:w="http://schemas.openxmlformats.org/wordprocessingml/2006/main" xmlns:w14="http://schemas.microsoft.com/office/word/2010/wordml" xmlns:w15="http://schemas.microsoft.com/office/word/2012/wordml" xmlns:w16cex="http://schemas.microsoft.com/office/word/2018/wordml/cex" xmlns:w16cid="http://schemas.microsoft.com/office/word/2016/wordml/cid" xmlns:w16="http://schemas.microsoft.com/office/word/2018/wordml" xmlns:w16sdtdh="http://schemas.microsoft.com/office/word/2020/wordml/sdtdatahash" xmlns:w16se="http://schemas.microsoft.com/office/word/2015/wordml/symex" xmlns:wpg="http://schemas.microsoft.com/office/word/2010/wordprocessingGroup" xmlns:wpi="http://schemas.microsoft.com/office/word/2010/wordprocessingInk" xmlns:wne="http://schemas.microsoft.com/office/word/2006/wordml" xmlns:wps="http://schemas.microsoft.com/office/word/2010/wordprocessingShape" mc:Ignorable="w14 w15 w16se w16cid w16 w16cex w16sdtdh wp14">
   <w:abstractNum w:abstractNumId="0" w15:restartNumberingAfterBreak="0">
     <w:nsid w:val="01845371"/>
     <w:multiLevelType w:val="multilevel"/>

</xml_diff>